<commit_message>
added report.docx new commit
</commit_message>
<xml_diff>
--- a/Report.docx
+++ b/Report.docx
@@ -17,6 +17,258 @@
           <w:u w:val="single"/>
         </w:rPr>
         <w:t>TASK 1: Data Analysis</w:t>
+      </w:r>
+    </w:p>
+    <w:p>
+      <w:r>
+        <w:t xml:space="preserve">Working with data as referenced </w:t>
+      </w:r>
+      <w:proofErr w:type="gramStart"/>
+      <w:r>
+        <w:t>below :</w:t>
+      </w:r>
+      <w:proofErr w:type="gramEnd"/>
+    </w:p>
+    <w:p>
+      <w:r>
+        <w:rPr>
+          <w:noProof/>
+        </w:rPr>
+        <w:drawing>
+          <wp:inline distT="0" distB="0" distL="0" distR="0" wp14:anchorId="7742BA6F" wp14:editId="5F56DE7C">
+            <wp:extent cx="5731510" cy="481965"/>
+            <wp:effectExtent l="0" t="0" r="2540" b="0"/>
+            <wp:docPr id="1" name="Picture 1"/>
+            <wp:cNvGraphicFramePr>
+              <a:graphicFrameLocks xmlns:a="http://schemas.openxmlformats.org/drawingml/2006/main" noChangeAspect="1"/>
+            </wp:cNvGraphicFramePr>
+            <a:graphic xmlns:a="http://schemas.openxmlformats.org/drawingml/2006/main">
+              <a:graphicData uri="http://schemas.openxmlformats.org/drawingml/2006/picture">
+                <pic:pic xmlns:pic="http://schemas.openxmlformats.org/drawingml/2006/picture">
+                  <pic:nvPicPr>
+                    <pic:cNvPr id="1" name=""/>
+                    <pic:cNvPicPr/>
+                  </pic:nvPicPr>
+                  <pic:blipFill>
+                    <a:blip r:embed="rId4"/>
+                    <a:stretch>
+                      <a:fillRect/>
+                    </a:stretch>
+                  </pic:blipFill>
+                  <pic:spPr>
+                    <a:xfrm>
+                      <a:off x="0" y="0"/>
+                      <a:ext cx="5731510" cy="481965"/>
+                    </a:xfrm>
+                    <a:prstGeom prst="rect">
+                      <a:avLst/>
+                    </a:prstGeom>
+                  </pic:spPr>
+                </pic:pic>
+              </a:graphicData>
+            </a:graphic>
+          </wp:inline>
+        </w:drawing>
+      </w:r>
+    </w:p>
+    <w:p>
+      <w:r>
+        <w:rPr>
+          <w:b/>
+          <w:bCs/>
+          <w:u w:val="single"/>
+        </w:rPr>
+        <w:t>Description</w:t>
+      </w:r>
+      <w:r>
+        <w:t>:</w:t>
+      </w:r>
+    </w:p>
+    <w:p>
+      <w:r>
+        <w:rPr>
+          <w:bCs/>
+          <w:u w:val="single"/>
+        </w:rPr>
+        <w:t>ozone</w:t>
+      </w:r>
+      <w:r>
+        <w:t xml:space="preserve">: measures the concentration of ozone in the air </w:t>
+      </w:r>
+    </w:p>
+    <w:p>
+      <w:proofErr w:type="spellStart"/>
+      <w:r>
+        <w:rPr>
+          <w:u w:val="single"/>
+        </w:rPr>
+        <w:t>particulate_matter</w:t>
+      </w:r>
+      <w:proofErr w:type="spellEnd"/>
+      <w:r>
+        <w:t xml:space="preserve">: measures the concentration of small particles in the air that can be inhaled </w:t>
+      </w:r>
+    </w:p>
+    <w:p>
+      <w:proofErr w:type="spellStart"/>
+      <w:r>
+        <w:rPr>
+          <w:u w:val="single"/>
+        </w:rPr>
+        <w:t>carbon_monoxide</w:t>
+      </w:r>
+      <w:proofErr w:type="spellEnd"/>
+      <w:r>
+        <w:t xml:space="preserve">: measures the concentration of carbon monoxide in the air, which can be harmful to human health </w:t>
+      </w:r>
+    </w:p>
+    <w:p>
+      <w:proofErr w:type="spellStart"/>
+      <w:r>
+        <w:rPr>
+          <w:u w:val="single"/>
+        </w:rPr>
+        <w:t>sulfur_dioxide</w:t>
+      </w:r>
+      <w:proofErr w:type="spellEnd"/>
+      <w:r>
+        <w:t xml:space="preserve">: measures the concentration of </w:t>
+      </w:r>
+      <w:proofErr w:type="spellStart"/>
+      <w:r>
+        <w:t>sulfur</w:t>
+      </w:r>
+      <w:proofErr w:type="spellEnd"/>
+      <w:r>
+        <w:t xml:space="preserve"> dioxide in the air, which can contribute to acid rain and other environmental problems </w:t>
+      </w:r>
+    </w:p>
+    <w:p>
+      <w:proofErr w:type="spellStart"/>
+      <w:r>
+        <w:rPr>
+          <w:u w:val="single"/>
+        </w:rPr>
+        <w:t>nitrogen_dioxide</w:t>
+      </w:r>
+      <w:proofErr w:type="spellEnd"/>
+      <w:r>
+        <w:t>: measures the concentration of nitrogen dioxide in the air, which can contribute to smog and other environmental problems</w:t>
+      </w:r>
+    </w:p>
+    <w:p>
+      <w:r>
+        <w:rPr>
+          <w:u w:val="single"/>
+        </w:rPr>
+        <w:t>longitude</w:t>
+      </w:r>
+      <w:r>
+        <w:rPr>
+          <w:u w:val="single"/>
+        </w:rPr>
+        <w:t xml:space="preserve">: </w:t>
+      </w:r>
+      <w:r>
+        <w:t>longitude coordinate</w:t>
+      </w:r>
+    </w:p>
+    <w:p>
+      <w:r>
+        <w:rPr>
+          <w:u w:val="single"/>
+        </w:rPr>
+        <w:t>latitude</w:t>
+      </w:r>
+      <w:r>
+        <w:rPr>
+          <w:u w:val="single"/>
+        </w:rPr>
+        <w:t xml:space="preserve">: </w:t>
+      </w:r>
+      <w:r>
+        <w:t>latitude</w:t>
+      </w:r>
+      <w:r>
+        <w:rPr>
+          <w:u w:val="single"/>
+        </w:rPr>
+        <w:t xml:space="preserve"> </w:t>
+      </w:r>
+      <w:r>
+        <w:t>coordinate</w:t>
+      </w:r>
+    </w:p>
+    <w:p>
+      <w:r>
+        <w:rPr>
+          <w:u w:val="single"/>
+        </w:rPr>
+        <w:t>timestamp</w:t>
+      </w:r>
+      <w:r>
+        <w:t xml:space="preserve">: </w:t>
+      </w:r>
+      <w:proofErr w:type="gramStart"/>
+      <w:r>
+        <w:t>date(</w:t>
+      </w:r>
+      <w:proofErr w:type="gramEnd"/>
+      <w:r>
+        <w:t>YYYY/MM/DD) with timing for recorded for every 5 minutes</w:t>
+      </w:r>
+    </w:p>
+    <w:p/>
+    <w:p>
+      <w:r>
+        <w:t>Summary</w:t>
+      </w:r>
+    </w:p>
+    <w:p>
+      <w:r>
+        <w:t>Correlation plot:</w:t>
+      </w:r>
+    </w:p>
+    <w:p>
+      <w:r>
+        <w:rPr>
+          <w:noProof/>
+        </w:rPr>
+        <w:drawing>
+          <wp:inline distT="0" distB="0" distL="0" distR="0" wp14:anchorId="030E46EA" wp14:editId="3A033CDF">
+            <wp:extent cx="5731510" cy="1224915"/>
+            <wp:effectExtent l="0" t="0" r="2540" b="0"/>
+            <wp:docPr id="2" name="Picture 2"/>
+            <wp:cNvGraphicFramePr>
+              <a:graphicFrameLocks xmlns:a="http://schemas.openxmlformats.org/drawingml/2006/main" noChangeAspect="1"/>
+            </wp:cNvGraphicFramePr>
+            <a:graphic xmlns:a="http://schemas.openxmlformats.org/drawingml/2006/main">
+              <a:graphicData uri="http://schemas.openxmlformats.org/drawingml/2006/picture">
+                <pic:pic xmlns:pic="http://schemas.openxmlformats.org/drawingml/2006/picture">
+                  <pic:nvPicPr>
+                    <pic:cNvPr id="1" name=""/>
+                    <pic:cNvPicPr/>
+                  </pic:nvPicPr>
+                  <pic:blipFill>
+                    <a:blip r:embed="rId5"/>
+                    <a:stretch>
+                      <a:fillRect/>
+                    </a:stretch>
+                  </pic:blipFill>
+                  <pic:spPr>
+                    <a:xfrm>
+                      <a:off x="0" y="0"/>
+                      <a:ext cx="5731510" cy="1224915"/>
+                    </a:xfrm>
+                    <a:prstGeom prst="rect">
+                      <a:avLst/>
+                    </a:prstGeom>
+                  </pic:spPr>
+                </pic:pic>
+              </a:graphicData>
+            </a:graphic>
+          </wp:inline>
+        </w:drawing>
       </w:r>
     </w:p>
     <w:sectPr>

</xml_diff>